<commit_message>
barangay cert layout fix
</commit_message>
<xml_diff>
--- a/resources/docs/barangay_certificate_template.docx
+++ b/resources/docs/barangay_certificate_template.docx
@@ -544,23 +544,25 @@
           <w:sz w:val="26"/>
           <w:szCs w:val="26"/>
         </w:rPr>
-        <w:t>for {</w:t>
-      </w:r>
-      <w:r>
-        <w:rPr>
-          <w:rFonts w:ascii="Arial Narrow" w:hAnsi="Arial Narrow"/>
-          <w:b/>
-          <w:bCs/>
-          <w:sz w:val="26"/>
-          <w:szCs w:val="26"/>
-        </w:rPr>
-        <w:t>PURPOSE}</w:t>
-      </w:r>
-      <w:r>
-        <w:rPr>
-          <w:rFonts w:ascii="Arial Narrow" w:hAnsi="Arial Narrow"/>
-          <w:b/>
-          <w:bCs/>
+        <w:t xml:space="preserve">for </w:t>
+      </w:r>
+      <w:r>
+        <w:rPr>
+          <w:rFonts w:ascii="Arial Narrow" w:hAnsi="Arial Narrow"/>
+          <w:b/>
+          <w:bCs/>
+          <w:sz w:val="26"/>
+          <w:szCs w:val="26"/>
+        </w:rPr>
+        <w:t>{PURPOSE}</w:t>
+      </w:r>
+      <w:r>
+        <w:rPr>
+          <w:rFonts w:ascii="Arial Narrow" w:hAnsi="Arial Narrow"/>
+          <w:b/>
+          <w:bCs/>
+          <w:sz w:val="26"/>
+          <w:szCs w:val="26"/>
         </w:rPr>
         <w:t>.</w:t>
       </w:r>

</xml_diff>

<commit_message>
DSA QR CODE RESIZE
</commit_message>
<xml_diff>
--- a/resources/docs/barangay_certificate_template.docx
+++ b/resources/docs/barangay_certificate_template.docx
@@ -333,25 +333,7 @@
           <w:sz w:val="26"/>
           <w:szCs w:val="26"/>
         </w:rPr>
-        <w:t xml:space="preserve">is a </w:t>
-      </w:r>
-      <w:proofErr w:type="spellStart"/>
-      <w:r>
-        <w:rPr>
-          <w:rFonts w:ascii="Arial Narrow" w:hAnsi="Arial Narrow"/>
-          <w:sz w:val="26"/>
-          <w:szCs w:val="26"/>
-        </w:rPr>
-        <w:t>bonafide</w:t>
-      </w:r>
-      <w:proofErr w:type="spellEnd"/>
-      <w:r>
-        <w:rPr>
-          <w:rFonts w:ascii="Arial Narrow" w:hAnsi="Arial Narrow"/>
-          <w:sz w:val="26"/>
-          <w:szCs w:val="26"/>
-        </w:rPr>
-        <w:t xml:space="preserve"> resident of this</w:t>
+        <w:t>is a bonafide resident of this</w:t>
       </w:r>
       <w:r>
         <w:rPr>
@@ -1336,28 +1318,6 @@
           <w:szCs w:val="26"/>
         </w:rPr>
       </w:pPr>
-      <w:r>
-        <w:rPr>
-          <w:rFonts w:ascii="Arial Narrow" w:hAnsi="Arial Narrow"/>
-          <w:b/>
-          <w:bCs/>
-          <w:sz w:val="26"/>
-          <w:szCs w:val="26"/>
-        </w:rPr>
-        <w:t>DIGITAL SIGNATURE: {DIGITAL_SIGNATURE}</w:t>
-      </w:r>
-    </w:p>
-    <w:p>
-      <w:pPr>
-        <w:jc w:val="both"/>
-        <w:rPr>
-          <w:rFonts w:ascii="Arial Narrow" w:hAnsi="Arial Narrow"/>
-          <w:b/>
-          <w:bCs/>
-          <w:sz w:val="26"/>
-          <w:szCs w:val="26"/>
-        </w:rPr>
-      </w:pPr>
     </w:p>
     <w:p>
       <w:pPr>
@@ -1552,27 +1512,110 @@
         <w:ind w:firstLine="720"/>
         <w:jc w:val="both"/>
         <w:rPr>
-          <w:rFonts w:ascii="Arial Narrow" w:hAnsi="Arial Narrow"/>
-          <w:b/>
-          <w:bCs/>
-          <w:sz w:val="26"/>
-          <w:szCs w:val="26"/>
-        </w:rPr>
-      </w:pPr>
-      <w:r>
-        <w:rPr>
           <w:sz w:val="16"/>
           <w:szCs w:val="22"/>
         </w:rPr>
-        <w:t>Valid only within 90 days from the date issued</w:t>
-      </w:r>
+      </w:pPr>
       <w:r>
         <w:rPr>
           <w:sz w:val="16"/>
           <w:szCs w:val="22"/>
         </w:rPr>
+        <w:t>Valid only within 90 days from the date issued</w:t>
+      </w:r>
+      <w:r>
+        <w:rPr>
+          <w:sz w:val="16"/>
+          <w:szCs w:val="22"/>
+        </w:rPr>
         <w:t>.</w:t>
       </w:r>
+    </w:p>
+    <w:p>
+      <w:pPr>
+        <w:ind w:firstLine="720"/>
+        <w:jc w:val="both"/>
+        <w:rPr>
+          <w:sz w:val="16"/>
+          <w:szCs w:val="22"/>
+        </w:rPr>
+      </w:pPr>
+    </w:p>
+    <w:p>
+      <w:pPr>
+        <w:ind w:firstLine="720"/>
+        <w:jc w:val="both"/>
+        <w:rPr>
+          <w:sz w:val="16"/>
+          <w:szCs w:val="22"/>
+        </w:rPr>
+      </w:pPr>
+    </w:p>
+    <w:p>
+      <w:pPr>
+        <w:ind w:firstLine="720"/>
+        <w:jc w:val="both"/>
+        <w:rPr>
+          <w:sz w:val="16"/>
+          <w:szCs w:val="22"/>
+        </w:rPr>
+      </w:pPr>
+    </w:p>
+    <w:p>
+      <w:pPr>
+        <w:ind w:firstLine="720"/>
+        <w:jc w:val="both"/>
+        <w:rPr>
+          <w:sz w:val="16"/>
+          <w:szCs w:val="22"/>
+        </w:rPr>
+      </w:pPr>
+    </w:p>
+    <w:p>
+      <w:pPr>
+        <w:ind w:firstLine="720"/>
+        <w:jc w:val="both"/>
+        <w:rPr>
+          <w:sz w:val="16"/>
+          <w:szCs w:val="22"/>
+        </w:rPr>
+      </w:pPr>
+    </w:p>
+    <w:p>
+      <w:pPr>
+        <w:jc w:val="both"/>
+        <w:rPr>
+          <w:rFonts w:ascii="Arial Narrow" w:hAnsi="Arial Narrow"/>
+          <w:b/>
+          <w:bCs/>
+          <w:sz w:val="26"/>
+          <w:szCs w:val="26"/>
+        </w:rPr>
+      </w:pPr>
+      <w:r>
+        <w:rPr>
+          <w:rFonts w:ascii="Arial Narrow" w:hAnsi="Arial Narrow"/>
+          <w:b/>
+          <w:bCs/>
+          <w:sz w:val="26"/>
+          <w:szCs w:val="26"/>
+        </w:rPr>
+        <w:lastRenderedPageBreak/>
+        <w:t>DIGITAL SIGNATURE: {DIGITAL_SIGNATURE}</w:t>
+      </w:r>
+    </w:p>
+    <w:p>
+      <w:pPr>
+        <w:ind w:firstLine="720"/>
+        <w:jc w:val="both"/>
+        <w:rPr>
+          <w:rFonts w:ascii="Arial Narrow" w:hAnsi="Arial Narrow"/>
+          <w:b/>
+          <w:bCs/>
+          <w:sz w:val="26"/>
+          <w:szCs w:val="26"/>
+        </w:rPr>
+      </w:pPr>
     </w:p>
     <w:sectPr>
       <w:pgSz w:w="12240" w:h="15840" w:code="1"/>

</xml_diff>